<commit_message>
Write files to Dropbox on creation
</commit_message>
<xml_diff>
--- a/CM-2015-ProjectReportTemplate.docx
+++ b/CM-2015-ProjectReportTemplate.docx
@@ -60,11 +60,13 @@
         <w:rPr>
           <w:i/>
           <w:sz w:val="22"/>
-        </w:rPr>
-      </w:pPr>
-      <w:r>
-        <w:rPr>
-          <w:sz w:val="22"/>
+          <w:lang w:val="pt-PT"/>
+        </w:rPr>
+      </w:pPr>
+      <w:r>
+        <w:rPr>
+          <w:sz w:val="22"/>
+          <w:lang w:val="pt-PT"/>
         </w:rPr>
         <w:t>Campus: Tagus</w:t>
       </w:r>
@@ -248,7 +250,15 @@
           <w:sz w:val="22"/>
           <w:lang w:val="pt-PT"/>
         </w:rPr>
-        <w:t>E-mail: ____________________</w:t>
+        <w:t xml:space="preserve">E-mail: </w:t>
+      </w:r>
+      <w:r>
+        <w:rPr>
+          <w:sz w:val="22"/>
+          <w:u w:val="single"/>
+          <w:lang w:val="pt-PT"/>
+        </w:rPr>
+        <w:t>edfil221@gmail.com</w:t>
       </w:r>
     </w:p>
     <w:p>
@@ -818,15 +828,7 @@
               <w:spacing w:before="120"/>
             </w:pPr>
             <w:r>
-              <w:t xml:space="preserve">Set up </w:t>
-            </w:r>
-            <w:proofErr w:type="spellStart"/>
-            <w:r>
-              <w:t>WiFi</w:t>
-            </w:r>
-            <w:proofErr w:type="spellEnd"/>
-            <w:r>
-              <w:t xml:space="preserve"> Direct networks</w:t>
+              <w:t>Set up WiFi Direct networks</w:t>
             </w:r>
           </w:p>
         </w:tc>
@@ -1111,6 +1113,8 @@
               <w:pStyle w:val="Normal1"/>
               <w:spacing w:before="120"/>
             </w:pPr>
+            <w:bookmarkStart w:id="5" w:name="_GoBack"/>
+            <w:bookmarkEnd w:id="5"/>
           </w:p>
         </w:tc>
       </w:tr>
@@ -1124,8 +1128,8 @@
       <w:pPr>
         <w:pStyle w:val="Heading2"/>
       </w:pPr>
-      <w:bookmarkStart w:id="5" w:name="h.tpge41wkzgh8" w:colFirst="0" w:colLast="0"/>
-      <w:bookmarkEnd w:id="5"/>
+      <w:bookmarkStart w:id="6" w:name="h.tpge41wkzgh8" w:colFirst="0" w:colLast="0"/>
+      <w:bookmarkEnd w:id="6"/>
       <w:r>
         <w:t>2. Specification</w:t>
       </w:r>
@@ -1234,8 +1238,8 @@
       <w:pPr>
         <w:pStyle w:val="Heading2"/>
       </w:pPr>
-      <w:bookmarkStart w:id="6" w:name="h.qfgi4pdzlwcf" w:colFirst="0" w:colLast="0"/>
-      <w:bookmarkEnd w:id="6"/>
+      <w:bookmarkStart w:id="7" w:name="h.qfgi4pdzlwcf" w:colFirst="0" w:colLast="0"/>
+      <w:bookmarkEnd w:id="7"/>
       <w:r>
         <w:t>3</w:t>
       </w:r>
@@ -1488,8 +1492,8 @@
       <w:pPr>
         <w:pStyle w:val="Heading2"/>
       </w:pPr>
-      <w:bookmarkStart w:id="7" w:name="h.1v7ho8js4xdo" w:colFirst="0" w:colLast="0"/>
-      <w:bookmarkEnd w:id="7"/>
+      <w:bookmarkStart w:id="8" w:name="h.1v7ho8js4xdo" w:colFirst="0" w:colLast="0"/>
+      <w:bookmarkEnd w:id="8"/>
       <w:r>
         <w:t>4</w:t>
       </w:r>
@@ -1556,9 +1560,7 @@
       <w:pPr>
         <w:pStyle w:val="Normal1"/>
       </w:pPr>
-      <w:bookmarkStart w:id="8" w:name="h.lk0rte2677o0" w:colFirst="0" w:colLast="0"/>
-      <w:bookmarkStart w:id="9" w:name="_GoBack"/>
-      <w:bookmarkEnd w:id="8"/>
+      <w:bookmarkStart w:id="9" w:name="h.lk0rte2677o0" w:colFirst="0" w:colLast="0"/>
       <w:bookmarkEnd w:id="9"/>
     </w:p>
     <w:p>
@@ -1659,7 +1661,7 @@
       <w:rPr>
         <w:noProof/>
       </w:rPr>
-      <w:t>2</w:t>
+      <w:t>1</w:t>
     </w:r>
     <w:r>
       <w:fldChar w:fldCharType="end"/>

</xml_diff>